<commit_message>
ML-8 Xác định các mối quan hệ giữa các đối tượng dữ liệu
</commit_message>
<xml_diff>
--- a/thesis/docs/ML-8.docx
+++ b/thesis/docs/ML-8.docx
@@ -35,8 +35,805 @@
           <w:szCs w:val="26"/>
         </w:rPr>
       </w:pPr>
+    </w:p>
+    <w:p>
+      <w:pPr>
+        <w:rPr>
+          <w:b/>
+          <w:sz w:val="26"/>
+          <w:szCs w:val="26"/>
+        </w:rPr>
+      </w:pPr>
+      <w:r>
+        <w:rPr>
+          <w:b/>
+          <w:sz w:val="26"/>
+          <w:szCs w:val="26"/>
+        </w:rPr>
+        <w:t>1. Artists - Songs</w:t>
+      </w:r>
+    </w:p>
+    <w:p>
+      <w:pPr>
+        <w:rPr>
+          <w:sz w:val="26"/>
+          <w:szCs w:val="26"/>
+        </w:rPr>
+      </w:pPr>
+      <w:r>
+        <w:rPr>
+          <w:sz w:val="26"/>
+          <w:szCs w:val="26"/>
+        </w:rPr>
+        <w:t xml:space="preserve">Quan hệ: 1 nghệ sĩ </w:t>
+      </w:r>
+      <w:r>
+        <w:rPr>
+          <w:rFonts w:ascii="Segoe UI Symbol" w:hAnsi="Segoe UI Symbol" w:cs="Segoe UI Symbol"/>
+          <w:sz w:val="26"/>
+          <w:szCs w:val="26"/>
+        </w:rPr>
+        <w:t>👉</w:t>
+      </w:r>
+      <w:r>
+        <w:rPr>
+          <w:sz w:val="26"/>
+          <w:szCs w:val="26"/>
+        </w:rPr>
+        <w:t xml:space="preserve"> nhiề</w:t>
+      </w:r>
+      <w:r>
+        <w:rPr>
+          <w:sz w:val="26"/>
+          <w:szCs w:val="26"/>
+        </w:rPr>
+        <w:t>u bài hát</w:t>
+      </w:r>
+    </w:p>
+    <w:p>
+      <w:pPr>
+        <w:rPr>
+          <w:sz w:val="26"/>
+          <w:szCs w:val="26"/>
+        </w:rPr>
+      </w:pPr>
+      <w:r>
+        <w:rPr>
+          <w:sz w:val="26"/>
+          <w:szCs w:val="26"/>
+        </w:rPr>
+        <w:t>Kiểu quan hệ</w:t>
+      </w:r>
+      <w:r>
+        <w:rPr>
+          <w:sz w:val="26"/>
+          <w:szCs w:val="26"/>
+        </w:rPr>
+        <w:t>: One-</w:t>
+      </w:r>
       <w:bookmarkStart w:id="0" w:name="_GoBack"/>
       <w:bookmarkEnd w:id="0"/>
+      <w:r>
+        <w:rPr>
+          <w:sz w:val="26"/>
+          <w:szCs w:val="26"/>
+        </w:rPr>
+        <w:t>to-Many</w:t>
+      </w:r>
+    </w:p>
+    <w:p>
+      <w:pPr>
+        <w:rPr>
+          <w:sz w:val="26"/>
+          <w:szCs w:val="26"/>
+        </w:rPr>
+      </w:pPr>
+      <w:r>
+        <w:rPr>
+          <w:sz w:val="26"/>
+          <w:szCs w:val="26"/>
+        </w:rPr>
+        <w:t>Chi tiế</w:t>
+      </w:r>
+      <w:r>
+        <w:rPr>
+          <w:sz w:val="26"/>
+          <w:szCs w:val="26"/>
+        </w:rPr>
+        <w:t>t:</w:t>
+      </w:r>
+    </w:p>
+    <w:p>
+      <w:pPr>
+        <w:pStyle w:val="ListParagraph"/>
+        <w:numPr>
+          <w:ilvl w:val="0"/>
+          <w:numId w:val="1"/>
+        </w:numPr>
+        <w:rPr>
+          <w:sz w:val="26"/>
+          <w:szCs w:val="26"/>
+        </w:rPr>
+      </w:pPr>
+      <w:r>
+        <w:rPr>
+          <w:sz w:val="26"/>
+          <w:szCs w:val="26"/>
+        </w:rPr>
+        <w:t xml:space="preserve">Artists.ArtistID </w:t>
+      </w:r>
+      <w:r>
+        <w:rPr>
+          <w:rFonts w:ascii="Cambria Math" w:hAnsi="Cambria Math" w:cs="Cambria Math"/>
+          <w:sz w:val="26"/>
+          <w:szCs w:val="26"/>
+        </w:rPr>
+        <w:t>⟶</w:t>
+      </w:r>
+      <w:r>
+        <w:rPr>
+          <w:sz w:val="26"/>
+          <w:szCs w:val="26"/>
+        </w:rPr>
+        <w:t xml:space="preserve"> Songs.ArtistID</w:t>
+      </w:r>
+    </w:p>
+    <w:p>
+      <w:pPr>
+        <w:pStyle w:val="ListParagraph"/>
+        <w:numPr>
+          <w:ilvl w:val="0"/>
+          <w:numId w:val="1"/>
+        </w:numPr>
+        <w:rPr>
+          <w:sz w:val="26"/>
+          <w:szCs w:val="26"/>
+        </w:rPr>
+      </w:pPr>
+      <w:r>
+        <w:rPr>
+          <w:sz w:val="26"/>
+          <w:szCs w:val="26"/>
+        </w:rPr>
+        <w:t>Một nghệ sĩ có thể có nhiều bài hát, nhưng mỗi bài hát chỉ thuộc về một nghệ sĩ.</w:t>
+      </w:r>
+    </w:p>
+    <w:p>
+      <w:pPr>
+        <w:rPr>
+          <w:sz w:val="26"/>
+          <w:szCs w:val="26"/>
+        </w:rPr>
+      </w:pPr>
+    </w:p>
+    <w:p>
+      <w:pPr>
+        <w:rPr>
+          <w:b/>
+          <w:sz w:val="26"/>
+          <w:szCs w:val="26"/>
+        </w:rPr>
+      </w:pPr>
+      <w:r>
+        <w:rPr>
+          <w:b/>
+          <w:sz w:val="26"/>
+          <w:szCs w:val="26"/>
+        </w:rPr>
+        <w:t>2. Users - Playlists</w:t>
+      </w:r>
+    </w:p>
+    <w:p>
+      <w:pPr>
+        <w:rPr>
+          <w:sz w:val="26"/>
+          <w:szCs w:val="26"/>
+        </w:rPr>
+      </w:pPr>
+      <w:r>
+        <w:rPr>
+          <w:sz w:val="26"/>
+          <w:szCs w:val="26"/>
+        </w:rPr>
+        <w:t xml:space="preserve">Quan hệ: 1 người dùng </w:t>
+      </w:r>
+      <w:r>
+        <w:rPr>
+          <w:rFonts w:ascii="Segoe UI Symbol" w:hAnsi="Segoe UI Symbol" w:cs="Segoe UI Symbol"/>
+          <w:sz w:val="26"/>
+          <w:szCs w:val="26"/>
+        </w:rPr>
+        <w:t>👉</w:t>
+      </w:r>
+      <w:r>
+        <w:rPr>
+          <w:sz w:val="26"/>
+          <w:szCs w:val="26"/>
+        </w:rPr>
+        <w:t xml:space="preserve"> nhiề</w:t>
+      </w:r>
+      <w:r>
+        <w:rPr>
+          <w:sz w:val="26"/>
+          <w:szCs w:val="26"/>
+        </w:rPr>
+        <w:t>u playlist</w:t>
+      </w:r>
+    </w:p>
+    <w:p>
+      <w:pPr>
+        <w:rPr>
+          <w:sz w:val="26"/>
+          <w:szCs w:val="26"/>
+        </w:rPr>
+      </w:pPr>
+      <w:r>
+        <w:rPr>
+          <w:sz w:val="26"/>
+          <w:szCs w:val="26"/>
+        </w:rPr>
+        <w:t>Kiểu quan hệ</w:t>
+      </w:r>
+      <w:r>
+        <w:rPr>
+          <w:sz w:val="26"/>
+          <w:szCs w:val="26"/>
+        </w:rPr>
+        <w:t>: One-to-Many</w:t>
+      </w:r>
+    </w:p>
+    <w:p>
+      <w:pPr>
+        <w:rPr>
+          <w:sz w:val="26"/>
+          <w:szCs w:val="26"/>
+        </w:rPr>
+      </w:pPr>
+      <w:r>
+        <w:rPr>
+          <w:sz w:val="26"/>
+          <w:szCs w:val="26"/>
+        </w:rPr>
+        <w:t>Chi tiế</w:t>
+      </w:r>
+      <w:r>
+        <w:rPr>
+          <w:sz w:val="26"/>
+          <w:szCs w:val="26"/>
+        </w:rPr>
+        <w:t>t:</w:t>
+      </w:r>
+    </w:p>
+    <w:p>
+      <w:pPr>
+        <w:pStyle w:val="ListParagraph"/>
+        <w:numPr>
+          <w:ilvl w:val="0"/>
+          <w:numId w:val="2"/>
+        </w:numPr>
+        <w:rPr>
+          <w:sz w:val="26"/>
+          <w:szCs w:val="26"/>
+        </w:rPr>
+      </w:pPr>
+      <w:r>
+        <w:rPr>
+          <w:sz w:val="26"/>
+          <w:szCs w:val="26"/>
+        </w:rPr>
+        <w:t xml:space="preserve">Users.UserID </w:t>
+      </w:r>
+      <w:r>
+        <w:rPr>
+          <w:rFonts w:ascii="Cambria Math" w:hAnsi="Cambria Math" w:cs="Cambria Math"/>
+          <w:sz w:val="26"/>
+          <w:szCs w:val="26"/>
+        </w:rPr>
+        <w:t>⟶</w:t>
+      </w:r>
+      <w:r>
+        <w:rPr>
+          <w:sz w:val="26"/>
+          <w:szCs w:val="26"/>
+        </w:rPr>
+        <w:t xml:space="preserve"> Playlists.UserID</w:t>
+      </w:r>
+    </w:p>
+    <w:p>
+      <w:pPr>
+        <w:pStyle w:val="ListParagraph"/>
+        <w:numPr>
+          <w:ilvl w:val="0"/>
+          <w:numId w:val="2"/>
+        </w:numPr>
+        <w:rPr>
+          <w:sz w:val="26"/>
+          <w:szCs w:val="26"/>
+        </w:rPr>
+      </w:pPr>
+      <w:r>
+        <w:rPr>
+          <w:sz w:val="26"/>
+          <w:szCs w:val="26"/>
+        </w:rPr>
+        <w:t>Một người dùng có thể tạo nhiều playlist.</w:t>
+      </w:r>
+    </w:p>
+    <w:p>
+      <w:pPr>
+        <w:rPr>
+          <w:sz w:val="26"/>
+          <w:szCs w:val="26"/>
+        </w:rPr>
+      </w:pPr>
+    </w:p>
+    <w:p>
+      <w:pPr>
+        <w:rPr>
+          <w:b/>
+          <w:sz w:val="26"/>
+          <w:szCs w:val="26"/>
+        </w:rPr>
+      </w:pPr>
+      <w:r>
+        <w:rPr>
+          <w:b/>
+          <w:sz w:val="26"/>
+          <w:szCs w:val="26"/>
+        </w:rPr>
+        <w:t>3. Playlists - Playlist_Songs - Songs</w:t>
+      </w:r>
+    </w:p>
+    <w:p>
+      <w:pPr>
+        <w:rPr>
+          <w:sz w:val="26"/>
+          <w:szCs w:val="26"/>
+        </w:rPr>
+      </w:pPr>
+      <w:r>
+        <w:rPr>
+          <w:sz w:val="26"/>
+          <w:szCs w:val="26"/>
+        </w:rPr>
+        <w:t>Quan hệ: Playlist chứa nhiều bài hát, bài hát có thể nằm trong nhiề</w:t>
+      </w:r>
+      <w:r>
+        <w:rPr>
+          <w:sz w:val="26"/>
+          <w:szCs w:val="26"/>
+        </w:rPr>
+        <w:t>u playlist</w:t>
+      </w:r>
+    </w:p>
+    <w:p>
+      <w:pPr>
+        <w:rPr>
+          <w:sz w:val="26"/>
+          <w:szCs w:val="26"/>
+        </w:rPr>
+      </w:pPr>
+      <w:r>
+        <w:rPr>
+          <w:sz w:val="26"/>
+          <w:szCs w:val="26"/>
+        </w:rPr>
+        <w:t>Kiểu quan hệ: Many-to-Many, qua bả</w:t>
+      </w:r>
+      <w:r>
+        <w:rPr>
+          <w:sz w:val="26"/>
+          <w:szCs w:val="26"/>
+        </w:rPr>
+        <w:t>ng trung gian Playlist_Songs</w:t>
+      </w:r>
+    </w:p>
+    <w:p>
+      <w:pPr>
+        <w:rPr>
+          <w:sz w:val="26"/>
+          <w:szCs w:val="26"/>
+        </w:rPr>
+      </w:pPr>
+      <w:r>
+        <w:rPr>
+          <w:sz w:val="26"/>
+          <w:szCs w:val="26"/>
+        </w:rPr>
+        <w:t>Chi tiế</w:t>
+      </w:r>
+      <w:r>
+        <w:rPr>
+          <w:sz w:val="26"/>
+          <w:szCs w:val="26"/>
+        </w:rPr>
+        <w:t>t:</w:t>
+      </w:r>
+    </w:p>
+    <w:p>
+      <w:pPr>
+        <w:pStyle w:val="ListParagraph"/>
+        <w:numPr>
+          <w:ilvl w:val="0"/>
+          <w:numId w:val="3"/>
+        </w:numPr>
+        <w:rPr>
+          <w:sz w:val="26"/>
+          <w:szCs w:val="26"/>
+        </w:rPr>
+      </w:pPr>
+      <w:r>
+        <w:rPr>
+          <w:sz w:val="26"/>
+          <w:szCs w:val="26"/>
+        </w:rPr>
+        <w:t xml:space="preserve">Playlist_Songs.PlaylistID </w:t>
+      </w:r>
+      <w:r>
+        <w:rPr>
+          <w:rFonts w:ascii="Cambria Math" w:hAnsi="Cambria Math" w:cs="Cambria Math"/>
+          <w:sz w:val="26"/>
+          <w:szCs w:val="26"/>
+        </w:rPr>
+        <w:t>⟶</w:t>
+      </w:r>
+      <w:r>
+        <w:rPr>
+          <w:sz w:val="26"/>
+          <w:szCs w:val="26"/>
+        </w:rPr>
+        <w:t xml:space="preserve"> Playlists.PlaylistID</w:t>
+      </w:r>
+    </w:p>
+    <w:p>
+      <w:pPr>
+        <w:pStyle w:val="ListParagraph"/>
+        <w:numPr>
+          <w:ilvl w:val="0"/>
+          <w:numId w:val="3"/>
+        </w:numPr>
+        <w:rPr>
+          <w:sz w:val="26"/>
+          <w:szCs w:val="26"/>
+        </w:rPr>
+      </w:pPr>
+      <w:r>
+        <w:rPr>
+          <w:sz w:val="26"/>
+          <w:szCs w:val="26"/>
+        </w:rPr>
+        <w:t xml:space="preserve">Playlist_Songs.SongID </w:t>
+      </w:r>
+      <w:r>
+        <w:rPr>
+          <w:rFonts w:ascii="Cambria Math" w:hAnsi="Cambria Math" w:cs="Cambria Math"/>
+          <w:sz w:val="26"/>
+          <w:szCs w:val="26"/>
+        </w:rPr>
+        <w:t>⟶</w:t>
+      </w:r>
+      <w:r>
+        <w:rPr>
+          <w:sz w:val="26"/>
+          <w:szCs w:val="26"/>
+        </w:rPr>
+        <w:t xml:space="preserve"> Songs.SongID</w:t>
+      </w:r>
+    </w:p>
+    <w:p>
+      <w:pPr>
+        <w:rPr>
+          <w:sz w:val="26"/>
+          <w:szCs w:val="26"/>
+        </w:rPr>
+      </w:pPr>
+    </w:p>
+    <w:p>
+      <w:pPr>
+        <w:rPr>
+          <w:b/>
+          <w:sz w:val="26"/>
+          <w:szCs w:val="26"/>
+        </w:rPr>
+      </w:pPr>
+      <w:r>
+        <w:rPr>
+          <w:b/>
+          <w:sz w:val="26"/>
+          <w:szCs w:val="26"/>
+        </w:rPr>
+        <w:t>4. Users - Follows - Artists</w:t>
+      </w:r>
+    </w:p>
+    <w:p>
+      <w:pPr>
+        <w:rPr>
+          <w:sz w:val="26"/>
+          <w:szCs w:val="26"/>
+        </w:rPr>
+      </w:pPr>
+      <w:r>
+        <w:rPr>
+          <w:sz w:val="26"/>
+          <w:szCs w:val="26"/>
+        </w:rPr>
+        <w:t>Quan hệ: Người dùng theo dõi nhiều nghệ sĩ, nghệ sĩ có thể được nhiều ngườ</w:t>
+      </w:r>
+      <w:r>
+        <w:rPr>
+          <w:sz w:val="26"/>
+          <w:szCs w:val="26"/>
+        </w:rPr>
+        <w:t>i theo dõi</w:t>
+      </w:r>
+    </w:p>
+    <w:p>
+      <w:pPr>
+        <w:rPr>
+          <w:sz w:val="26"/>
+          <w:szCs w:val="26"/>
+        </w:rPr>
+      </w:pPr>
+      <w:r>
+        <w:rPr>
+          <w:sz w:val="26"/>
+          <w:szCs w:val="26"/>
+        </w:rPr>
+        <w:t>Kiểu quan hệ: Many-to-Many, qua bả</w:t>
+      </w:r>
+      <w:r>
+        <w:rPr>
+          <w:sz w:val="26"/>
+          <w:szCs w:val="26"/>
+        </w:rPr>
+        <w:t>ng trung gian Follows</w:t>
+      </w:r>
+    </w:p>
+    <w:p>
+      <w:pPr>
+        <w:rPr>
+          <w:sz w:val="26"/>
+          <w:szCs w:val="26"/>
+        </w:rPr>
+      </w:pPr>
+      <w:r>
+        <w:rPr>
+          <w:sz w:val="26"/>
+          <w:szCs w:val="26"/>
+        </w:rPr>
+        <w:t>Chi tiế</w:t>
+      </w:r>
+      <w:r>
+        <w:rPr>
+          <w:sz w:val="26"/>
+          <w:szCs w:val="26"/>
+        </w:rPr>
+        <w:t>t:</w:t>
+      </w:r>
+    </w:p>
+    <w:p>
+      <w:pPr>
+        <w:pStyle w:val="ListParagraph"/>
+        <w:numPr>
+          <w:ilvl w:val="0"/>
+          <w:numId w:val="4"/>
+        </w:numPr>
+        <w:rPr>
+          <w:sz w:val="26"/>
+          <w:szCs w:val="26"/>
+        </w:rPr>
+      </w:pPr>
+      <w:r>
+        <w:rPr>
+          <w:sz w:val="26"/>
+          <w:szCs w:val="26"/>
+        </w:rPr>
+        <w:t xml:space="preserve">Follows.UserID </w:t>
+      </w:r>
+      <w:r>
+        <w:rPr>
+          <w:rFonts w:ascii="Cambria Math" w:hAnsi="Cambria Math" w:cs="Cambria Math"/>
+          <w:sz w:val="26"/>
+          <w:szCs w:val="26"/>
+        </w:rPr>
+        <w:t>⟶</w:t>
+      </w:r>
+      <w:r>
+        <w:rPr>
+          <w:sz w:val="26"/>
+          <w:szCs w:val="26"/>
+        </w:rPr>
+        <w:t xml:space="preserve"> Users.UserID</w:t>
+      </w:r>
+    </w:p>
+    <w:p>
+      <w:pPr>
+        <w:pStyle w:val="ListParagraph"/>
+        <w:numPr>
+          <w:ilvl w:val="0"/>
+          <w:numId w:val="4"/>
+        </w:numPr>
+        <w:rPr>
+          <w:sz w:val="26"/>
+          <w:szCs w:val="26"/>
+        </w:rPr>
+      </w:pPr>
+      <w:r>
+        <w:rPr>
+          <w:sz w:val="26"/>
+          <w:szCs w:val="26"/>
+        </w:rPr>
+        <w:t xml:space="preserve">Follows.ArtistID </w:t>
+      </w:r>
+      <w:r>
+        <w:rPr>
+          <w:rFonts w:ascii="Cambria Math" w:hAnsi="Cambria Math" w:cs="Cambria Math"/>
+          <w:sz w:val="26"/>
+          <w:szCs w:val="26"/>
+        </w:rPr>
+        <w:t>⟶</w:t>
+      </w:r>
+      <w:r>
+        <w:rPr>
+          <w:sz w:val="26"/>
+          <w:szCs w:val="26"/>
+        </w:rPr>
+        <w:t xml:space="preserve"> Artists.ArtistID</w:t>
+      </w:r>
+    </w:p>
+    <w:p>
+      <w:pPr>
+        <w:rPr>
+          <w:b/>
+          <w:sz w:val="26"/>
+          <w:szCs w:val="26"/>
+        </w:rPr>
+      </w:pPr>
+      <w:r>
+        <w:rPr>
+          <w:b/>
+          <w:sz w:val="26"/>
+          <w:szCs w:val="26"/>
+        </w:rPr>
+        <w:lastRenderedPageBreak/>
+        <w:t>5. Users - Favorites - Songs</w:t>
+      </w:r>
+    </w:p>
+    <w:p>
+      <w:pPr>
+        <w:rPr>
+          <w:sz w:val="26"/>
+          <w:szCs w:val="26"/>
+        </w:rPr>
+      </w:pPr>
+      <w:r>
+        <w:rPr>
+          <w:sz w:val="26"/>
+          <w:szCs w:val="26"/>
+        </w:rPr>
+        <w:t>Quan hệ: Người dùng yêu thích nhiều bài hát, bài hát có thể được nhiều ngườ</w:t>
+      </w:r>
+      <w:r>
+        <w:rPr>
+          <w:sz w:val="26"/>
+          <w:szCs w:val="26"/>
+        </w:rPr>
+        <w:t>i yêu thích</w:t>
+      </w:r>
+    </w:p>
+    <w:p>
+      <w:pPr>
+        <w:rPr>
+          <w:sz w:val="26"/>
+          <w:szCs w:val="26"/>
+        </w:rPr>
+      </w:pPr>
+      <w:r>
+        <w:rPr>
+          <w:sz w:val="26"/>
+          <w:szCs w:val="26"/>
+        </w:rPr>
+        <w:t>Kiểu quan hệ: Many-to-Many, qua bả</w:t>
+      </w:r>
+      <w:r>
+        <w:rPr>
+          <w:sz w:val="26"/>
+          <w:szCs w:val="26"/>
+        </w:rPr>
+        <w:t>ng trung gian Favorites</w:t>
+      </w:r>
+    </w:p>
+    <w:p>
+      <w:pPr>
+        <w:rPr>
+          <w:sz w:val="26"/>
+          <w:szCs w:val="26"/>
+        </w:rPr>
+      </w:pPr>
+      <w:r>
+        <w:rPr>
+          <w:sz w:val="26"/>
+          <w:szCs w:val="26"/>
+        </w:rPr>
+        <w:t>Chi tiế</w:t>
+      </w:r>
+      <w:r>
+        <w:rPr>
+          <w:sz w:val="26"/>
+          <w:szCs w:val="26"/>
+        </w:rPr>
+        <w:t>t:</w:t>
+      </w:r>
+    </w:p>
+    <w:p>
+      <w:pPr>
+        <w:pStyle w:val="ListParagraph"/>
+        <w:numPr>
+          <w:ilvl w:val="0"/>
+          <w:numId w:val="5"/>
+        </w:numPr>
+        <w:rPr>
+          <w:sz w:val="26"/>
+          <w:szCs w:val="26"/>
+        </w:rPr>
+      </w:pPr>
+      <w:r>
+        <w:rPr>
+          <w:sz w:val="26"/>
+          <w:szCs w:val="26"/>
+        </w:rPr>
+        <w:t xml:space="preserve">Favorites.UserID </w:t>
+      </w:r>
+      <w:r>
+        <w:rPr>
+          <w:rFonts w:ascii="Cambria Math" w:hAnsi="Cambria Math" w:cs="Cambria Math"/>
+          <w:sz w:val="26"/>
+          <w:szCs w:val="26"/>
+        </w:rPr>
+        <w:t>⟶</w:t>
+      </w:r>
+      <w:r>
+        <w:rPr>
+          <w:sz w:val="26"/>
+          <w:szCs w:val="26"/>
+        </w:rPr>
+        <w:t xml:space="preserve"> Users.UserID</w:t>
+      </w:r>
+    </w:p>
+    <w:p>
+      <w:pPr>
+        <w:pStyle w:val="ListParagraph"/>
+        <w:numPr>
+          <w:ilvl w:val="0"/>
+          <w:numId w:val="5"/>
+        </w:numPr>
+        <w:rPr>
+          <w:sz w:val="26"/>
+          <w:szCs w:val="26"/>
+        </w:rPr>
+      </w:pPr>
+      <w:r>
+        <w:rPr>
+          <w:sz w:val="26"/>
+          <w:szCs w:val="26"/>
+        </w:rPr>
+        <w:t xml:space="preserve">Favorites.SongID </w:t>
+      </w:r>
+      <w:r>
+        <w:rPr>
+          <w:rFonts w:ascii="Cambria Math" w:hAnsi="Cambria Math" w:cs="Cambria Math"/>
+          <w:sz w:val="26"/>
+          <w:szCs w:val="26"/>
+        </w:rPr>
+        <w:t>⟶</w:t>
+      </w:r>
+      <w:r>
+        <w:rPr>
+          <w:sz w:val="26"/>
+          <w:szCs w:val="26"/>
+        </w:rPr>
+        <w:t xml:space="preserve"> Songs.SongID</w:t>
+      </w:r>
     </w:p>
     <w:sectPr>
       <w:pgSz w:w="12240" w:h="15840"/>
@@ -46,6 +843,591 @@
     </w:sectPr>
   </w:body>
 </w:document>
+</file>
+
+<file path=word/numbering.xml><?xml version="1.0" encoding="utf-8"?>
+<w:numbering xmlns:wpc="http://schemas.microsoft.com/office/word/2010/wordprocessingCanvas" xmlns:cx="http://schemas.microsoft.com/office/drawing/2014/chartex" xmlns:mc="http://schemas.openxmlformats.org/markup-compatibility/2006" xmlns:o="urn:schemas-microsoft-com:office:office" xmlns:r="http://schemas.openxmlformats.org/officeDocument/2006/relationships" xmlns:m="http://schemas.openxmlformats.org/officeDocument/2006/math" xmlns:v="urn:schemas-microsoft-com:vml" xmlns:wp14="http://schemas.microsoft.com/office/word/2010/wordprocessingDrawing" xmlns:wp="http://schemas.openxmlformats.org/drawingml/2006/wordprocessingDrawing" xmlns:w10="urn:schemas-microsoft-com:office:word" xmlns:w="http://schemas.openxmlformats.org/wordprocessingml/2006/main" xmlns:w14="http://schemas.microsoft.com/office/word/2010/wordml" xmlns:w15="http://schemas.microsoft.com/office/word/2012/wordml" xmlns:w16se="http://schemas.microsoft.com/office/word/2015/wordml/symex" xmlns:wpg="http://schemas.microsoft.com/office/word/2010/wordprocessingGroup" xmlns:wpi="http://schemas.microsoft.com/office/word/2010/wordprocessingInk" xmlns:wne="http://schemas.microsoft.com/office/word/2006/wordml" xmlns:wps="http://schemas.microsoft.com/office/word/2010/wordprocessingShape" mc:Ignorable="w14 w15 w16se wp14">
+  <w:abstractNum w:abstractNumId="0" w15:restartNumberingAfterBreak="0">
+    <w:nsid w:val="00573ABC"/>
+    <w:multiLevelType w:val="hybridMultilevel"/>
+    <w:tmpl w:val="F370BF10"/>
+    <w:lvl w:ilvl="0" w:tplc="04090001">
+      <w:start w:val="1"/>
+      <w:numFmt w:val="bullet"/>
+      <w:lvlText w:val=""/>
+      <w:lvlJc w:val="left"/>
+      <w:pPr>
+        <w:ind w:left="720" w:hanging="360"/>
+      </w:pPr>
+      <w:rPr>
+        <w:rFonts w:ascii="Symbol" w:hAnsi="Symbol" w:hint="default"/>
+      </w:rPr>
+    </w:lvl>
+    <w:lvl w:ilvl="1" w:tplc="04090003" w:tentative="1">
+      <w:start w:val="1"/>
+      <w:numFmt w:val="bullet"/>
+      <w:lvlText w:val="o"/>
+      <w:lvlJc w:val="left"/>
+      <w:pPr>
+        <w:ind w:left="1440" w:hanging="360"/>
+      </w:pPr>
+      <w:rPr>
+        <w:rFonts w:ascii="Courier New" w:hAnsi="Courier New" w:cs="Courier New" w:hint="default"/>
+      </w:rPr>
+    </w:lvl>
+    <w:lvl w:ilvl="2" w:tplc="04090005" w:tentative="1">
+      <w:start w:val="1"/>
+      <w:numFmt w:val="bullet"/>
+      <w:lvlText w:val=""/>
+      <w:lvlJc w:val="left"/>
+      <w:pPr>
+        <w:ind w:left="2160" w:hanging="360"/>
+      </w:pPr>
+      <w:rPr>
+        <w:rFonts w:ascii="Wingdings" w:hAnsi="Wingdings" w:hint="default"/>
+      </w:rPr>
+    </w:lvl>
+    <w:lvl w:ilvl="3" w:tplc="04090001" w:tentative="1">
+      <w:start w:val="1"/>
+      <w:numFmt w:val="bullet"/>
+      <w:lvlText w:val=""/>
+      <w:lvlJc w:val="left"/>
+      <w:pPr>
+        <w:ind w:left="2880" w:hanging="360"/>
+      </w:pPr>
+      <w:rPr>
+        <w:rFonts w:ascii="Symbol" w:hAnsi="Symbol" w:hint="default"/>
+      </w:rPr>
+    </w:lvl>
+    <w:lvl w:ilvl="4" w:tplc="04090003" w:tentative="1">
+      <w:start w:val="1"/>
+      <w:numFmt w:val="bullet"/>
+      <w:lvlText w:val="o"/>
+      <w:lvlJc w:val="left"/>
+      <w:pPr>
+        <w:ind w:left="3600" w:hanging="360"/>
+      </w:pPr>
+      <w:rPr>
+        <w:rFonts w:ascii="Courier New" w:hAnsi="Courier New" w:cs="Courier New" w:hint="default"/>
+      </w:rPr>
+    </w:lvl>
+    <w:lvl w:ilvl="5" w:tplc="04090005" w:tentative="1">
+      <w:start w:val="1"/>
+      <w:numFmt w:val="bullet"/>
+      <w:lvlText w:val=""/>
+      <w:lvlJc w:val="left"/>
+      <w:pPr>
+        <w:ind w:left="4320" w:hanging="360"/>
+      </w:pPr>
+      <w:rPr>
+        <w:rFonts w:ascii="Wingdings" w:hAnsi="Wingdings" w:hint="default"/>
+      </w:rPr>
+    </w:lvl>
+    <w:lvl w:ilvl="6" w:tplc="04090001" w:tentative="1">
+      <w:start w:val="1"/>
+      <w:numFmt w:val="bullet"/>
+      <w:lvlText w:val=""/>
+      <w:lvlJc w:val="left"/>
+      <w:pPr>
+        <w:ind w:left="5040" w:hanging="360"/>
+      </w:pPr>
+      <w:rPr>
+        <w:rFonts w:ascii="Symbol" w:hAnsi="Symbol" w:hint="default"/>
+      </w:rPr>
+    </w:lvl>
+    <w:lvl w:ilvl="7" w:tplc="04090003" w:tentative="1">
+      <w:start w:val="1"/>
+      <w:numFmt w:val="bullet"/>
+      <w:lvlText w:val="o"/>
+      <w:lvlJc w:val="left"/>
+      <w:pPr>
+        <w:ind w:left="5760" w:hanging="360"/>
+      </w:pPr>
+      <w:rPr>
+        <w:rFonts w:ascii="Courier New" w:hAnsi="Courier New" w:cs="Courier New" w:hint="default"/>
+      </w:rPr>
+    </w:lvl>
+    <w:lvl w:ilvl="8" w:tplc="04090005" w:tentative="1">
+      <w:start w:val="1"/>
+      <w:numFmt w:val="bullet"/>
+      <w:lvlText w:val=""/>
+      <w:lvlJc w:val="left"/>
+      <w:pPr>
+        <w:ind w:left="6480" w:hanging="360"/>
+      </w:pPr>
+      <w:rPr>
+        <w:rFonts w:ascii="Wingdings" w:hAnsi="Wingdings" w:hint="default"/>
+      </w:rPr>
+    </w:lvl>
+  </w:abstractNum>
+  <w:abstractNum w:abstractNumId="1" w15:restartNumberingAfterBreak="0">
+    <w:nsid w:val="0645315D"/>
+    <w:multiLevelType w:val="hybridMultilevel"/>
+    <w:tmpl w:val="EB26D72A"/>
+    <w:lvl w:ilvl="0" w:tplc="04090001">
+      <w:start w:val="1"/>
+      <w:numFmt w:val="bullet"/>
+      <w:lvlText w:val=""/>
+      <w:lvlJc w:val="left"/>
+      <w:pPr>
+        <w:ind w:left="720" w:hanging="360"/>
+      </w:pPr>
+      <w:rPr>
+        <w:rFonts w:ascii="Symbol" w:hAnsi="Symbol" w:hint="default"/>
+      </w:rPr>
+    </w:lvl>
+    <w:lvl w:ilvl="1" w:tplc="04090003" w:tentative="1">
+      <w:start w:val="1"/>
+      <w:numFmt w:val="bullet"/>
+      <w:lvlText w:val="o"/>
+      <w:lvlJc w:val="left"/>
+      <w:pPr>
+        <w:ind w:left="1440" w:hanging="360"/>
+      </w:pPr>
+      <w:rPr>
+        <w:rFonts w:ascii="Courier New" w:hAnsi="Courier New" w:cs="Courier New" w:hint="default"/>
+      </w:rPr>
+    </w:lvl>
+    <w:lvl w:ilvl="2" w:tplc="04090005" w:tentative="1">
+      <w:start w:val="1"/>
+      <w:numFmt w:val="bullet"/>
+      <w:lvlText w:val=""/>
+      <w:lvlJc w:val="left"/>
+      <w:pPr>
+        <w:ind w:left="2160" w:hanging="360"/>
+      </w:pPr>
+      <w:rPr>
+        <w:rFonts w:ascii="Wingdings" w:hAnsi="Wingdings" w:hint="default"/>
+      </w:rPr>
+    </w:lvl>
+    <w:lvl w:ilvl="3" w:tplc="04090001" w:tentative="1">
+      <w:start w:val="1"/>
+      <w:numFmt w:val="bullet"/>
+      <w:lvlText w:val=""/>
+      <w:lvlJc w:val="left"/>
+      <w:pPr>
+        <w:ind w:left="2880" w:hanging="360"/>
+      </w:pPr>
+      <w:rPr>
+        <w:rFonts w:ascii="Symbol" w:hAnsi="Symbol" w:hint="default"/>
+      </w:rPr>
+    </w:lvl>
+    <w:lvl w:ilvl="4" w:tplc="04090003" w:tentative="1">
+      <w:start w:val="1"/>
+      <w:numFmt w:val="bullet"/>
+      <w:lvlText w:val="o"/>
+      <w:lvlJc w:val="left"/>
+      <w:pPr>
+        <w:ind w:left="3600" w:hanging="360"/>
+      </w:pPr>
+      <w:rPr>
+        <w:rFonts w:ascii="Courier New" w:hAnsi="Courier New" w:cs="Courier New" w:hint="default"/>
+      </w:rPr>
+    </w:lvl>
+    <w:lvl w:ilvl="5" w:tplc="04090005" w:tentative="1">
+      <w:start w:val="1"/>
+      <w:numFmt w:val="bullet"/>
+      <w:lvlText w:val=""/>
+      <w:lvlJc w:val="left"/>
+      <w:pPr>
+        <w:ind w:left="4320" w:hanging="360"/>
+      </w:pPr>
+      <w:rPr>
+        <w:rFonts w:ascii="Wingdings" w:hAnsi="Wingdings" w:hint="default"/>
+      </w:rPr>
+    </w:lvl>
+    <w:lvl w:ilvl="6" w:tplc="04090001" w:tentative="1">
+      <w:start w:val="1"/>
+      <w:numFmt w:val="bullet"/>
+      <w:lvlText w:val=""/>
+      <w:lvlJc w:val="left"/>
+      <w:pPr>
+        <w:ind w:left="5040" w:hanging="360"/>
+      </w:pPr>
+      <w:rPr>
+        <w:rFonts w:ascii="Symbol" w:hAnsi="Symbol" w:hint="default"/>
+      </w:rPr>
+    </w:lvl>
+    <w:lvl w:ilvl="7" w:tplc="04090003" w:tentative="1">
+      <w:start w:val="1"/>
+      <w:numFmt w:val="bullet"/>
+      <w:lvlText w:val="o"/>
+      <w:lvlJc w:val="left"/>
+      <w:pPr>
+        <w:ind w:left="5760" w:hanging="360"/>
+      </w:pPr>
+      <w:rPr>
+        <w:rFonts w:ascii="Courier New" w:hAnsi="Courier New" w:cs="Courier New" w:hint="default"/>
+      </w:rPr>
+    </w:lvl>
+    <w:lvl w:ilvl="8" w:tplc="04090005" w:tentative="1">
+      <w:start w:val="1"/>
+      <w:numFmt w:val="bullet"/>
+      <w:lvlText w:val=""/>
+      <w:lvlJc w:val="left"/>
+      <w:pPr>
+        <w:ind w:left="6480" w:hanging="360"/>
+      </w:pPr>
+      <w:rPr>
+        <w:rFonts w:ascii="Wingdings" w:hAnsi="Wingdings" w:hint="default"/>
+      </w:rPr>
+    </w:lvl>
+  </w:abstractNum>
+  <w:abstractNum w:abstractNumId="2" w15:restartNumberingAfterBreak="0">
+    <w:nsid w:val="24796C00"/>
+    <w:multiLevelType w:val="hybridMultilevel"/>
+    <w:tmpl w:val="28EC367A"/>
+    <w:lvl w:ilvl="0" w:tplc="04090001">
+      <w:start w:val="1"/>
+      <w:numFmt w:val="bullet"/>
+      <w:lvlText w:val=""/>
+      <w:lvlJc w:val="left"/>
+      <w:pPr>
+        <w:ind w:left="720" w:hanging="360"/>
+      </w:pPr>
+      <w:rPr>
+        <w:rFonts w:ascii="Symbol" w:hAnsi="Symbol" w:hint="default"/>
+      </w:rPr>
+    </w:lvl>
+    <w:lvl w:ilvl="1" w:tplc="04090003" w:tentative="1">
+      <w:start w:val="1"/>
+      <w:numFmt w:val="bullet"/>
+      <w:lvlText w:val="o"/>
+      <w:lvlJc w:val="left"/>
+      <w:pPr>
+        <w:ind w:left="1440" w:hanging="360"/>
+      </w:pPr>
+      <w:rPr>
+        <w:rFonts w:ascii="Courier New" w:hAnsi="Courier New" w:cs="Courier New" w:hint="default"/>
+      </w:rPr>
+    </w:lvl>
+    <w:lvl w:ilvl="2" w:tplc="04090005" w:tentative="1">
+      <w:start w:val="1"/>
+      <w:numFmt w:val="bullet"/>
+      <w:lvlText w:val=""/>
+      <w:lvlJc w:val="left"/>
+      <w:pPr>
+        <w:ind w:left="2160" w:hanging="360"/>
+      </w:pPr>
+      <w:rPr>
+        <w:rFonts w:ascii="Wingdings" w:hAnsi="Wingdings" w:hint="default"/>
+      </w:rPr>
+    </w:lvl>
+    <w:lvl w:ilvl="3" w:tplc="04090001" w:tentative="1">
+      <w:start w:val="1"/>
+      <w:numFmt w:val="bullet"/>
+      <w:lvlText w:val=""/>
+      <w:lvlJc w:val="left"/>
+      <w:pPr>
+        <w:ind w:left="2880" w:hanging="360"/>
+      </w:pPr>
+      <w:rPr>
+        <w:rFonts w:ascii="Symbol" w:hAnsi="Symbol" w:hint="default"/>
+      </w:rPr>
+    </w:lvl>
+    <w:lvl w:ilvl="4" w:tplc="04090003" w:tentative="1">
+      <w:start w:val="1"/>
+      <w:numFmt w:val="bullet"/>
+      <w:lvlText w:val="o"/>
+      <w:lvlJc w:val="left"/>
+      <w:pPr>
+        <w:ind w:left="3600" w:hanging="360"/>
+      </w:pPr>
+      <w:rPr>
+        <w:rFonts w:ascii="Courier New" w:hAnsi="Courier New" w:cs="Courier New" w:hint="default"/>
+      </w:rPr>
+    </w:lvl>
+    <w:lvl w:ilvl="5" w:tplc="04090005" w:tentative="1">
+      <w:start w:val="1"/>
+      <w:numFmt w:val="bullet"/>
+      <w:lvlText w:val=""/>
+      <w:lvlJc w:val="left"/>
+      <w:pPr>
+        <w:ind w:left="4320" w:hanging="360"/>
+      </w:pPr>
+      <w:rPr>
+        <w:rFonts w:ascii="Wingdings" w:hAnsi="Wingdings" w:hint="default"/>
+      </w:rPr>
+    </w:lvl>
+    <w:lvl w:ilvl="6" w:tplc="04090001" w:tentative="1">
+      <w:start w:val="1"/>
+      <w:numFmt w:val="bullet"/>
+      <w:lvlText w:val=""/>
+      <w:lvlJc w:val="left"/>
+      <w:pPr>
+        <w:ind w:left="5040" w:hanging="360"/>
+      </w:pPr>
+      <w:rPr>
+        <w:rFonts w:ascii="Symbol" w:hAnsi="Symbol" w:hint="default"/>
+      </w:rPr>
+    </w:lvl>
+    <w:lvl w:ilvl="7" w:tplc="04090003" w:tentative="1">
+      <w:start w:val="1"/>
+      <w:numFmt w:val="bullet"/>
+      <w:lvlText w:val="o"/>
+      <w:lvlJc w:val="left"/>
+      <w:pPr>
+        <w:ind w:left="5760" w:hanging="360"/>
+      </w:pPr>
+      <w:rPr>
+        <w:rFonts w:ascii="Courier New" w:hAnsi="Courier New" w:cs="Courier New" w:hint="default"/>
+      </w:rPr>
+    </w:lvl>
+    <w:lvl w:ilvl="8" w:tplc="04090005" w:tentative="1">
+      <w:start w:val="1"/>
+      <w:numFmt w:val="bullet"/>
+      <w:lvlText w:val=""/>
+      <w:lvlJc w:val="left"/>
+      <w:pPr>
+        <w:ind w:left="6480" w:hanging="360"/>
+      </w:pPr>
+      <w:rPr>
+        <w:rFonts w:ascii="Wingdings" w:hAnsi="Wingdings" w:hint="default"/>
+      </w:rPr>
+    </w:lvl>
+  </w:abstractNum>
+  <w:abstractNum w:abstractNumId="3" w15:restartNumberingAfterBreak="0">
+    <w:nsid w:val="318A35D1"/>
+    <w:multiLevelType w:val="hybridMultilevel"/>
+    <w:tmpl w:val="9AC86ABE"/>
+    <w:lvl w:ilvl="0" w:tplc="04090001">
+      <w:start w:val="1"/>
+      <w:numFmt w:val="bullet"/>
+      <w:lvlText w:val=""/>
+      <w:lvlJc w:val="left"/>
+      <w:pPr>
+        <w:ind w:left="720" w:hanging="360"/>
+      </w:pPr>
+      <w:rPr>
+        <w:rFonts w:ascii="Symbol" w:hAnsi="Symbol" w:hint="default"/>
+      </w:rPr>
+    </w:lvl>
+    <w:lvl w:ilvl="1" w:tplc="04090003" w:tentative="1">
+      <w:start w:val="1"/>
+      <w:numFmt w:val="bullet"/>
+      <w:lvlText w:val="o"/>
+      <w:lvlJc w:val="left"/>
+      <w:pPr>
+        <w:ind w:left="1440" w:hanging="360"/>
+      </w:pPr>
+      <w:rPr>
+        <w:rFonts w:ascii="Courier New" w:hAnsi="Courier New" w:cs="Courier New" w:hint="default"/>
+      </w:rPr>
+    </w:lvl>
+    <w:lvl w:ilvl="2" w:tplc="04090005" w:tentative="1">
+      <w:start w:val="1"/>
+      <w:numFmt w:val="bullet"/>
+      <w:lvlText w:val=""/>
+      <w:lvlJc w:val="left"/>
+      <w:pPr>
+        <w:ind w:left="2160" w:hanging="360"/>
+      </w:pPr>
+      <w:rPr>
+        <w:rFonts w:ascii="Wingdings" w:hAnsi="Wingdings" w:hint="default"/>
+      </w:rPr>
+    </w:lvl>
+    <w:lvl w:ilvl="3" w:tplc="04090001" w:tentative="1">
+      <w:start w:val="1"/>
+      <w:numFmt w:val="bullet"/>
+      <w:lvlText w:val=""/>
+      <w:lvlJc w:val="left"/>
+      <w:pPr>
+        <w:ind w:left="2880" w:hanging="360"/>
+      </w:pPr>
+      <w:rPr>
+        <w:rFonts w:ascii="Symbol" w:hAnsi="Symbol" w:hint="default"/>
+      </w:rPr>
+    </w:lvl>
+    <w:lvl w:ilvl="4" w:tplc="04090003" w:tentative="1">
+      <w:start w:val="1"/>
+      <w:numFmt w:val="bullet"/>
+      <w:lvlText w:val="o"/>
+      <w:lvlJc w:val="left"/>
+      <w:pPr>
+        <w:ind w:left="3600" w:hanging="360"/>
+      </w:pPr>
+      <w:rPr>
+        <w:rFonts w:ascii="Courier New" w:hAnsi="Courier New" w:cs="Courier New" w:hint="default"/>
+      </w:rPr>
+    </w:lvl>
+    <w:lvl w:ilvl="5" w:tplc="04090005" w:tentative="1">
+      <w:start w:val="1"/>
+      <w:numFmt w:val="bullet"/>
+      <w:lvlText w:val=""/>
+      <w:lvlJc w:val="left"/>
+      <w:pPr>
+        <w:ind w:left="4320" w:hanging="360"/>
+      </w:pPr>
+      <w:rPr>
+        <w:rFonts w:ascii="Wingdings" w:hAnsi="Wingdings" w:hint="default"/>
+      </w:rPr>
+    </w:lvl>
+    <w:lvl w:ilvl="6" w:tplc="04090001" w:tentative="1">
+      <w:start w:val="1"/>
+      <w:numFmt w:val="bullet"/>
+      <w:lvlText w:val=""/>
+      <w:lvlJc w:val="left"/>
+      <w:pPr>
+        <w:ind w:left="5040" w:hanging="360"/>
+      </w:pPr>
+      <w:rPr>
+        <w:rFonts w:ascii="Symbol" w:hAnsi="Symbol" w:hint="default"/>
+      </w:rPr>
+    </w:lvl>
+    <w:lvl w:ilvl="7" w:tplc="04090003" w:tentative="1">
+      <w:start w:val="1"/>
+      <w:numFmt w:val="bullet"/>
+      <w:lvlText w:val="o"/>
+      <w:lvlJc w:val="left"/>
+      <w:pPr>
+        <w:ind w:left="5760" w:hanging="360"/>
+      </w:pPr>
+      <w:rPr>
+        <w:rFonts w:ascii="Courier New" w:hAnsi="Courier New" w:cs="Courier New" w:hint="default"/>
+      </w:rPr>
+    </w:lvl>
+    <w:lvl w:ilvl="8" w:tplc="04090005" w:tentative="1">
+      <w:start w:val="1"/>
+      <w:numFmt w:val="bullet"/>
+      <w:lvlText w:val=""/>
+      <w:lvlJc w:val="left"/>
+      <w:pPr>
+        <w:ind w:left="6480" w:hanging="360"/>
+      </w:pPr>
+      <w:rPr>
+        <w:rFonts w:ascii="Wingdings" w:hAnsi="Wingdings" w:hint="default"/>
+      </w:rPr>
+    </w:lvl>
+  </w:abstractNum>
+  <w:abstractNum w:abstractNumId="4" w15:restartNumberingAfterBreak="0">
+    <w:nsid w:val="52984D1D"/>
+    <w:multiLevelType w:val="hybridMultilevel"/>
+    <w:tmpl w:val="40A67C1A"/>
+    <w:lvl w:ilvl="0" w:tplc="04090001">
+      <w:start w:val="1"/>
+      <w:numFmt w:val="bullet"/>
+      <w:lvlText w:val=""/>
+      <w:lvlJc w:val="left"/>
+      <w:pPr>
+        <w:ind w:left="720" w:hanging="360"/>
+      </w:pPr>
+      <w:rPr>
+        <w:rFonts w:ascii="Symbol" w:hAnsi="Symbol" w:hint="default"/>
+      </w:rPr>
+    </w:lvl>
+    <w:lvl w:ilvl="1" w:tplc="04090003" w:tentative="1">
+      <w:start w:val="1"/>
+      <w:numFmt w:val="bullet"/>
+      <w:lvlText w:val="o"/>
+      <w:lvlJc w:val="left"/>
+      <w:pPr>
+        <w:ind w:left="1440" w:hanging="360"/>
+      </w:pPr>
+      <w:rPr>
+        <w:rFonts w:ascii="Courier New" w:hAnsi="Courier New" w:cs="Courier New" w:hint="default"/>
+      </w:rPr>
+    </w:lvl>
+    <w:lvl w:ilvl="2" w:tplc="04090005" w:tentative="1">
+      <w:start w:val="1"/>
+      <w:numFmt w:val="bullet"/>
+      <w:lvlText w:val=""/>
+      <w:lvlJc w:val="left"/>
+      <w:pPr>
+        <w:ind w:left="2160" w:hanging="360"/>
+      </w:pPr>
+      <w:rPr>
+        <w:rFonts w:ascii="Wingdings" w:hAnsi="Wingdings" w:hint="default"/>
+      </w:rPr>
+    </w:lvl>
+    <w:lvl w:ilvl="3" w:tplc="04090001" w:tentative="1">
+      <w:start w:val="1"/>
+      <w:numFmt w:val="bullet"/>
+      <w:lvlText w:val=""/>
+      <w:lvlJc w:val="left"/>
+      <w:pPr>
+        <w:ind w:left="2880" w:hanging="360"/>
+      </w:pPr>
+      <w:rPr>
+        <w:rFonts w:ascii="Symbol" w:hAnsi="Symbol" w:hint="default"/>
+      </w:rPr>
+    </w:lvl>
+    <w:lvl w:ilvl="4" w:tplc="04090003" w:tentative="1">
+      <w:start w:val="1"/>
+      <w:numFmt w:val="bullet"/>
+      <w:lvlText w:val="o"/>
+      <w:lvlJc w:val="left"/>
+      <w:pPr>
+        <w:ind w:left="3600" w:hanging="360"/>
+      </w:pPr>
+      <w:rPr>
+        <w:rFonts w:ascii="Courier New" w:hAnsi="Courier New" w:cs="Courier New" w:hint="default"/>
+      </w:rPr>
+    </w:lvl>
+    <w:lvl w:ilvl="5" w:tplc="04090005" w:tentative="1">
+      <w:start w:val="1"/>
+      <w:numFmt w:val="bullet"/>
+      <w:lvlText w:val=""/>
+      <w:lvlJc w:val="left"/>
+      <w:pPr>
+        <w:ind w:left="4320" w:hanging="360"/>
+      </w:pPr>
+      <w:rPr>
+        <w:rFonts w:ascii="Wingdings" w:hAnsi="Wingdings" w:hint="default"/>
+      </w:rPr>
+    </w:lvl>
+    <w:lvl w:ilvl="6" w:tplc="04090001" w:tentative="1">
+      <w:start w:val="1"/>
+      <w:numFmt w:val="bullet"/>
+      <w:lvlText w:val=""/>
+      <w:lvlJc w:val="left"/>
+      <w:pPr>
+        <w:ind w:left="5040" w:hanging="360"/>
+      </w:pPr>
+      <w:rPr>
+        <w:rFonts w:ascii="Symbol" w:hAnsi="Symbol" w:hint="default"/>
+      </w:rPr>
+    </w:lvl>
+    <w:lvl w:ilvl="7" w:tplc="04090003" w:tentative="1">
+      <w:start w:val="1"/>
+      <w:numFmt w:val="bullet"/>
+      <w:lvlText w:val="o"/>
+      <w:lvlJc w:val="left"/>
+      <w:pPr>
+        <w:ind w:left="5760" w:hanging="360"/>
+      </w:pPr>
+      <w:rPr>
+        <w:rFonts w:ascii="Courier New" w:hAnsi="Courier New" w:cs="Courier New" w:hint="default"/>
+      </w:rPr>
+    </w:lvl>
+    <w:lvl w:ilvl="8" w:tplc="04090005" w:tentative="1">
+      <w:start w:val="1"/>
+      <w:numFmt w:val="bullet"/>
+      <w:lvlText w:val=""/>
+      <w:lvlJc w:val="left"/>
+      <w:pPr>
+        <w:ind w:left="6480" w:hanging="360"/>
+      </w:pPr>
+      <w:rPr>
+        <w:rFonts w:ascii="Wingdings" w:hAnsi="Wingdings" w:hint="default"/>
+      </w:rPr>
+    </w:lvl>
+  </w:abstractNum>
+  <w:num w:numId="1">
+    <w:abstractNumId w:val="0"/>
+  </w:num>
+  <w:num w:numId="2">
+    <w:abstractNumId w:val="2"/>
+  </w:num>
+  <w:num w:numId="3">
+    <w:abstractNumId w:val="4"/>
+  </w:num>
+  <w:num w:numId="4">
+    <w:abstractNumId w:val="3"/>
+  </w:num>
+  <w:num w:numId="5">
+    <w:abstractNumId w:val="1"/>
+  </w:num>
+</w:numbering>
 </file>
 
 <file path=word/styles.xml><?xml version="1.0" encoding="utf-8"?>
@@ -469,6 +1851,17 @@
     <w:semiHidden/>
     <w:unhideWhenUsed/>
   </w:style>
+  <w:style w:type="paragraph" w:styleId="ListParagraph">
+    <w:name w:val="List Paragraph"/>
+    <w:basedOn w:val="Normal"/>
+    <w:uiPriority w:val="34"/>
+    <w:qFormat/>
+    <w:rsid w:val="00880D98"/>
+    <w:pPr>
+      <w:ind w:left="720"/>
+      <w:contextualSpacing/>
+    </w:pPr>
+  </w:style>
 </w:styles>
 </file>
 

</xml_diff>